<commit_message>
Added output screenshot in the report
</commit_message>
<xml_diff>
--- a/INFO6205/Assignment4/Assignment4_002772160.docx
+++ b/INFO6205/Assignment4/Assignment4_002772160.docx
@@ -187,13 +187,6 @@
           <w:szCs w:val="21"/>
         </w:rPr>
         <w:tab/>
-      </w:r>
-      <w:r>
-        <w:rPr>
-          <w:color w:val="2D3B45"/>
-          <w:sz w:val="21"/>
-          <w:szCs w:val="21"/>
-        </w:rPr>
         <w:t xml:space="preserve"> </w:t>
       </w:r>
       <w:r>
@@ -202,15 +195,7 @@
           <w:sz w:val="21"/>
           <w:szCs w:val="21"/>
         </w:rPr>
-        <w:t xml:space="preserve">a. </w:t>
-      </w:r>
-      <w:r>
-        <w:rPr>
-          <w:bCs/>
-          <w:sz w:val="21"/>
-          <w:szCs w:val="21"/>
-        </w:rPr>
-        <w:t xml:space="preserve">Implement height-weighted Quick Union with Path Compression. For this, you will flesh out the class UF_HWQUPC. All you </w:t>
+        <w:t xml:space="preserve">a. Implement height-weighted Quick Union with Path Compression. For this, you will flesh out the class UF_HWQUPC. All you </w:t>
       </w:r>
       <w:proofErr w:type="gramStart"/>
       <w:r>
@@ -3360,6 +3345,119 @@
           </wp:inline>
         </w:drawing>
       </w:r>
+    </w:p>
+    <w:p>
+      <w:pPr>
+        <w:pStyle w:val="ListParagraph"/>
+        <w:rPr>
+          <w:rFonts w:ascii="Times New Roman" w:eastAsia="Times New Roman" w:hAnsi="Times New Roman" w:cs="Times New Roman"/>
+          <w:bCs/>
+          <w:sz w:val="21"/>
+          <w:szCs w:val="21"/>
+        </w:rPr>
+      </w:pPr>
+    </w:p>
+    <w:p>
+      <w:pPr>
+        <w:pStyle w:val="ListParagraph"/>
+        <w:rPr>
+          <w:rFonts w:ascii="Times New Roman" w:eastAsia="Times New Roman" w:hAnsi="Times New Roman" w:cs="Times New Roman"/>
+          <w:bCs/>
+          <w:sz w:val="21"/>
+          <w:szCs w:val="21"/>
+        </w:rPr>
+      </w:pPr>
+      <w:r>
+        <w:rPr>
+          <w:rFonts w:ascii="Times New Roman" w:eastAsia="Times New Roman" w:hAnsi="Times New Roman" w:cs="Times New Roman"/>
+          <w:bCs/>
+          <w:sz w:val="21"/>
+          <w:szCs w:val="21"/>
+        </w:rPr>
+        <w:lastRenderedPageBreak/>
+        <w:t xml:space="preserve">Code </w:t>
+      </w:r>
+      <w:proofErr w:type="gramStart"/>
+      <w:r>
+        <w:rPr>
+          <w:rFonts w:ascii="Times New Roman" w:eastAsia="Times New Roman" w:hAnsi="Times New Roman" w:cs="Times New Roman"/>
+          <w:bCs/>
+          <w:sz w:val="21"/>
+          <w:szCs w:val="21"/>
+        </w:rPr>
+        <w:t>Output :</w:t>
+      </w:r>
+      <w:proofErr w:type="gramEnd"/>
+      <w:r>
+        <w:rPr>
+          <w:rFonts w:ascii="Times New Roman" w:eastAsia="Times New Roman" w:hAnsi="Times New Roman" w:cs="Times New Roman"/>
+          <w:bCs/>
+          <w:sz w:val="21"/>
+          <w:szCs w:val="21"/>
+        </w:rPr>
+        <w:t>-</w:t>
+      </w:r>
+    </w:p>
+    <w:p>
+      <w:pPr>
+        <w:pStyle w:val="ListParagraph"/>
+        <w:rPr>
+          <w:rFonts w:ascii="Times New Roman" w:eastAsia="Times New Roman" w:hAnsi="Times New Roman" w:cs="Times New Roman"/>
+          <w:bCs/>
+          <w:sz w:val="21"/>
+          <w:szCs w:val="21"/>
+        </w:rPr>
+      </w:pPr>
+      <w:r>
+        <w:rPr>
+          <w:rFonts w:ascii="Times New Roman" w:eastAsia="Times New Roman" w:hAnsi="Times New Roman" w:cs="Times New Roman"/>
+          <w:bCs/>
+          <w:noProof/>
+          <w:sz w:val="21"/>
+          <w:szCs w:val="21"/>
+        </w:rPr>
+        <w:drawing>
+          <wp:inline distT="0" distB="0" distL="0" distR="0" wp14:anchorId="31A65B95" wp14:editId="1BB56E81">
+            <wp:extent cx="5733415" cy="2517140"/>
+            <wp:effectExtent l="0" t="0" r="0" b="0"/>
+            <wp:docPr id="9" name="Picture 9" descr="Text&#10;&#10;Description automatically generated"/>
+            <wp:cNvGraphicFramePr>
+              <a:graphicFrameLocks xmlns:a="http://schemas.openxmlformats.org/drawingml/2006/main" noChangeAspect="1"/>
+            </wp:cNvGraphicFramePr>
+            <a:graphic xmlns:a="http://schemas.openxmlformats.org/drawingml/2006/main">
+              <a:graphicData uri="http://schemas.openxmlformats.org/drawingml/2006/picture">
+                <pic:pic xmlns:pic="http://schemas.openxmlformats.org/drawingml/2006/picture">
+                  <pic:nvPicPr>
+                    <pic:cNvPr id="9" name="Picture 9" descr="Text&#10;&#10;Description automatically generated"/>
+                    <pic:cNvPicPr/>
+                  </pic:nvPicPr>
+                  <pic:blipFill>
+                    <a:blip r:embed="rId11" cstate="print">
+                      <a:extLst>
+                        <a:ext uri="{28A0092B-C50C-407E-A947-70E740481C1C}">
+                          <a14:useLocalDpi xmlns:a14="http://schemas.microsoft.com/office/drawing/2010/main" val="0"/>
+                        </a:ext>
+                      </a:extLst>
+                    </a:blip>
+                    <a:stretch>
+                      <a:fillRect/>
+                    </a:stretch>
+                  </pic:blipFill>
+                  <pic:spPr>
+                    <a:xfrm>
+                      <a:off x="0" y="0"/>
+                      <a:ext cx="5733415" cy="2517140"/>
+                    </a:xfrm>
+                    <a:prstGeom prst="rect">
+                      <a:avLst/>
+                    </a:prstGeom>
+                  </pic:spPr>
+                </pic:pic>
+              </a:graphicData>
+            </a:graphic>
+          </wp:inline>
+        </w:drawing>
+      </w:r>
       <w:r>
         <w:rPr>
           <w:rFonts w:ascii="Times New Roman" w:eastAsia="Times New Roman" w:hAnsi="Times New Roman" w:cs="Times New Roman"/>
@@ -5099,6 +5197,7 @@
           <w:sz w:val="21"/>
           <w:szCs w:val="21"/>
         </w:rPr>
+        <w:lastRenderedPageBreak/>
         <w:drawing>
           <wp:inline distT="0" distB="0" distL="0" distR="0" wp14:anchorId="7CDA4138" wp14:editId="2CD77997">
             <wp:extent cx="4584700" cy="2768600"/>
@@ -5330,6 +5429,7 @@
           <w:rFonts w:ascii="Times New Roman" w:hAnsi="Times New Roman" w:cs="Times New Roman"/>
           <w:noProof/>
         </w:rPr>
+        <w:lastRenderedPageBreak/>
         <w:drawing>
           <wp:inline distT="0" distB="0" distL="0" distR="0" wp14:anchorId="472B3954" wp14:editId="46C41200">
             <wp:extent cx="5733415" cy="3264535"/>
@@ -5346,7 +5446,7 @@
                     <pic:cNvPicPr/>
                   </pic:nvPicPr>
                   <pic:blipFill>
-                    <a:blip r:embed="rId11" cstate="print">
+                    <a:blip r:embed="rId12" cstate="print">
                       <a:extLst>
                         <a:ext uri="{28A0092B-C50C-407E-A947-70E740481C1C}">
                           <a14:useLocalDpi xmlns:a14="http://schemas.microsoft.com/office/drawing/2010/main" val="0"/>
@@ -6341,6 +6441,7 @@
   <w:style w:type="character" w:default="1" w:styleId="DefaultParagraphFont">
     <w:name w:val="Default Paragraph Font"/>
     <w:uiPriority w:val="1"/>
+    <w:semiHidden/>
     <w:unhideWhenUsed/>
   </w:style>
   <w:style w:type="table" w:default="1" w:styleId="TableNormal">

</xml_diff>